<commit_message>
S + Mouse_R_Drag : Change manipulator scale.
</commit_message>
<xml_diff>
--- a/Documents/TroubleShooting/0_ShortCutKey.docx
+++ b/Documents/TroubleShooting/0_ShortCutKey.docx
@@ -10,13 +10,7 @@
         <w:t>ショートカット一覧</w:t>
       </w:r>
     </w:p>
-    <w:p>
-      <w:pPr>
-        <w:rPr>
-          <w:rFonts w:hint="eastAsia"/>
-        </w:rPr>
-      </w:pPr>
-    </w:p>
+    <w:p/>
     <w:p>
       <w:r>
         <w:rPr>
@@ -59,13 +53,7 @@
         <w:t>V押しながらスペース　：　ツールショートカットボタン変更</w:t>
       </w:r>
     </w:p>
-    <w:p>
-      <w:pPr>
-        <w:rPr>
-          <w:rFonts w:hint="eastAsia"/>
-        </w:rPr>
-      </w:pPr>
-    </w:p>
+    <w:p/>
     <w:p>
       <w:r>
         <w:rPr>
@@ -108,45 +96,131 @@
         <w:rPr>
           <w:rFonts w:hint="eastAsia"/>
         </w:rPr>
+        <w:t>名前にL</w:t>
+      </w:r>
+      <w:r>
+        <w:t>_Hand</w:t>
+      </w:r>
+      <w:r>
+        <w:rPr>
+          <w:rFonts w:hint="eastAsia"/>
+        </w:rPr>
+        <w:t>またはL</w:t>
+      </w:r>
+      <w:r>
+        <w:t>eft</w:t>
+      </w:r>
+      <w:r>
+        <w:rPr>
+          <w:rFonts w:hint="eastAsia"/>
+        </w:rPr>
+        <w:t>H</w:t>
+      </w:r>
+      <w:r>
+        <w:t>and</w:t>
+      </w:r>
+      <w:r>
+        <w:rPr>
+          <w:rFonts w:hint="eastAsia"/>
+        </w:rPr>
+        <w:t>を含む</w:t>
+      </w:r>
+    </w:p>
+    <w:p>
+      <w:pPr>
+        <w:ind w:firstLine="840"/>
+      </w:pPr>
+      <w:r>
+        <w:tab/>
+      </w:r>
+      <w:r>
+        <w:rPr>
+          <w:rFonts w:hint="eastAsia"/>
+        </w:rPr>
         <w:t>名前に</w:t>
       </w:r>
-      <w:proofErr w:type="spellStart"/>
-      <w:r>
-        <w:rPr>
-          <w:rFonts w:hint="eastAsia"/>
-        </w:rPr>
-        <w:t>L</w:t>
-      </w:r>
-      <w:r>
-        <w:t>_Hand</w:t>
-      </w:r>
-      <w:proofErr w:type="spellEnd"/>
+      <w:r>
+        <w:t>R_Hand</w:t>
+      </w:r>
       <w:r>
         <w:rPr>
           <w:rFonts w:hint="eastAsia"/>
         </w:rPr>
         <w:t>または</w:t>
       </w:r>
-      <w:proofErr w:type="spellStart"/>
-      <w:r>
-        <w:rPr>
-          <w:rFonts w:hint="eastAsia"/>
-        </w:rPr>
-        <w:t>L</w:t>
+      <w:r>
+        <w:t>Right</w:t>
+      </w:r>
+      <w:r>
+        <w:rPr>
+          <w:rFonts w:hint="eastAsia"/>
+        </w:rPr>
+        <w:t>H</w:t>
+      </w:r>
+      <w:r>
+        <w:t>and</w:t>
+      </w:r>
+      <w:r>
+        <w:rPr>
+          <w:rFonts w:hint="eastAsia"/>
+        </w:rPr>
+        <w:t>を含む</w:t>
+      </w:r>
+    </w:p>
+    <w:p>
+      <w:pPr>
+        <w:ind w:firstLine="840"/>
+      </w:pPr>
+      <w:r>
+        <w:t>Fを押しながら左右矢印キー(FootのF)</w:t>
+      </w:r>
+      <w:r>
+        <w:rPr>
+          <w:rFonts w:hint="eastAsia"/>
+        </w:rPr>
+        <w:t xml:space="preserve">　：　左右F</w:t>
+      </w:r>
+      <w:r>
+        <w:t>oot</w:t>
+      </w:r>
+      <w:r>
+        <w:rPr>
+          <w:rFonts w:hint="eastAsia"/>
+        </w:rPr>
+        <w:t>の選択</w:t>
+      </w:r>
+    </w:p>
+    <w:p>
+      <w:pPr>
+        <w:ind w:firstLine="840"/>
+      </w:pPr>
+      <w:r>
+        <w:tab/>
+      </w:r>
+      <w:r>
+        <w:rPr>
+          <w:rFonts w:hint="eastAsia"/>
+        </w:rPr>
+        <w:t>名前にL</w:t>
+      </w:r>
+      <w:r>
+        <w:t>_Foot</w:t>
+      </w:r>
+      <w:r>
+        <w:rPr>
+          <w:rFonts w:hint="eastAsia"/>
+        </w:rPr>
+        <w:t>またはL</w:t>
       </w:r>
       <w:r>
         <w:t>eft</w:t>
       </w:r>
       <w:r>
-        <w:rPr>
-          <w:rFonts w:hint="eastAsia"/>
-        </w:rPr>
-        <w:t>H</w:t>
-      </w:r>
-      <w:r>
-        <w:t>and</w:t>
-      </w:r>
-      <w:proofErr w:type="spellEnd"/>
+        <w:t xml:space="preserve"> </w:t>
+      </w:r>
+      <w:r>
+        <w:t>Foot</w:t>
+      </w:r>
       <w:r>
         <w:rPr>
           <w:rFonts w:hint="eastAsia"/>
@@ -157,9 +231,6 @@
     <w:p>
       <w:pPr>
         <w:ind w:firstLine="840"/>
-        <w:rPr>
-          <w:rFonts w:hint="eastAsia"/>
-        </w:rPr>
       </w:pPr>
       <w:r>
         <w:tab/>
@@ -170,34 +241,30 @@
         </w:rPr>
         <w:t>名前に</w:t>
       </w:r>
-      <w:proofErr w:type="spellStart"/>
-      <w:r>
-        <w:t>R</w:t>
-      </w:r>
-      <w:r>
-        <w:t>_Hand</w:t>
-      </w:r>
-      <w:proofErr w:type="spellEnd"/>
+      <w:r>
+        <w:t>R_</w:t>
+      </w:r>
+      <w:r>
+        <w:t xml:space="preserve"> </w:t>
+      </w:r>
+      <w:r>
+        <w:t>Foot</w:t>
+      </w:r>
       <w:r>
         <w:rPr>
           <w:rFonts w:hint="eastAsia"/>
         </w:rPr>
         <w:t>または</w:t>
       </w:r>
-      <w:proofErr w:type="spellStart"/>
       <w:r>
         <w:t>Right</w:t>
       </w:r>
       <w:r>
-        <w:rPr>
-          <w:rFonts w:hint="eastAsia"/>
-        </w:rPr>
-        <w:t>H</w:t>
-      </w:r>
-      <w:r>
-        <w:t>and</w:t>
-      </w:r>
-      <w:proofErr w:type="spellEnd"/>
+        <w:t xml:space="preserve"> </w:t>
+      </w:r>
+      <w:r>
+        <w:t>Foot</w:t>
+      </w:r>
       <w:r>
         <w:rPr>
           <w:rFonts w:hint="eastAsia"/>
@@ -209,29 +276,78 @@
       <w:pPr>
         <w:ind w:firstLine="840"/>
       </w:pPr>
-      <w:r>
-        <w:t>Fを押しながら左右矢印キー(FootのF)</w:t>
-      </w:r>
-      <w:r>
-        <w:rPr>
-          <w:rFonts w:hint="eastAsia"/>
-        </w:rPr>
-        <w:t xml:space="preserve">　：　左右F</w:t>
-      </w:r>
-      <w:r>
-        <w:t>oot</w:t>
-      </w:r>
-      <w:r>
-        <w:rPr>
-          <w:rFonts w:hint="eastAsia"/>
-        </w:rPr>
-        <w:t>の選択</w:t>
-      </w:r>
-    </w:p>
-    <w:p>
-      <w:pPr>
-        <w:ind w:firstLine="840"/>
-      </w:pPr>
+    </w:p>
+    <w:p>
+      <w:pPr>
+        <w:ind w:firstLine="840"/>
+      </w:pPr>
+      <w:r>
+        <w:rPr>
+          <w:rFonts w:hint="eastAsia"/>
+        </w:rPr>
+        <w:t>左右矢印　：　同階層ジョイント選択</w:t>
+      </w:r>
+    </w:p>
+    <w:p>
+      <w:pPr>
+        <w:ind w:firstLine="840"/>
+      </w:pPr>
+    </w:p>
+    <w:p>
+      <w:pPr>
+        <w:ind w:firstLine="840"/>
+      </w:pPr>
+      <w:r>
+        <w:rPr>
+          <w:rFonts w:hint="eastAsia"/>
+        </w:rPr>
+        <w:t>上下矢印　：　親階層ジョイント、子供階層ジョイント選択</w:t>
+      </w:r>
+    </w:p>
+    <w:p>
+      <w:pPr>
+        <w:ind w:firstLine="840"/>
+      </w:pPr>
+    </w:p>
+    <w:p>
+      <w:pPr>
+        <w:ind w:firstLine="840"/>
+      </w:pPr>
+    </w:p>
+    <w:p>
+      <w:r>
+        <w:rPr>
+          <w:rFonts w:hint="eastAsia"/>
+        </w:rPr>
+        <w:t>ジョイント姿勢</w:t>
+      </w:r>
+    </w:p>
+    <w:p>
+      <w:pPr>
+        <w:ind w:firstLine="840"/>
+      </w:pPr>
+      <w:r>
+        <w:rPr>
+          <w:rFonts w:hint="eastAsia"/>
+        </w:rPr>
+        <w:t>マウスホイール＋Tキー　：　ジョイントツイスト</w:t>
+      </w:r>
+    </w:p>
+    <w:p>
+      <w:pPr>
+        <w:ind w:firstLine="840"/>
+      </w:pPr>
+    </w:p>
+    <w:p/>
+    <w:p>
+      <w:r>
+        <w:rPr>
+          <w:rFonts w:hint="eastAsia"/>
+        </w:rPr>
+        <w:t>タイムライン</w:t>
+      </w:r>
+    </w:p>
+    <w:p>
       <w:r>
         <w:tab/>
       </w:r>
@@ -239,47 +355,29 @@
         <w:rPr>
           <w:rFonts w:hint="eastAsia"/>
         </w:rPr>
-        <w:t>名前に</w:t>
-      </w:r>
-      <w:proofErr w:type="spellStart"/>
-      <w:r>
-        <w:rPr>
-          <w:rFonts w:hint="eastAsia"/>
-        </w:rPr>
-        <w:t>L</w:t>
-      </w:r>
-      <w:r>
-        <w:t>_</w:t>
-      </w:r>
-      <w:r>
-        <w:t>Foot</w:t>
-      </w:r>
-      <w:proofErr w:type="spellEnd"/>
-      <w:r>
-        <w:rPr>
-          <w:rFonts w:hint="eastAsia"/>
-        </w:rPr>
-        <w:t>またはL</w:t>
-      </w:r>
-      <w:r>
-        <w:t>eft</w:t>
-      </w:r>
-      <w:r>
-        <w:t xml:space="preserve"> </w:t>
-      </w:r>
-      <w:r>
-        <w:t>Foot</w:t>
-      </w:r>
-      <w:r>
-        <w:rPr>
-          <w:rFonts w:hint="eastAsia"/>
-        </w:rPr>
-        <w:t>を含む</w:t>
-      </w:r>
-    </w:p>
-    <w:p>
-      <w:pPr>
-        <w:ind w:firstLine="840"/>
+        <w:t>マウスホイール＋</w:t>
+      </w:r>
+      <w:r>
+        <w:t>Ctrl</w:t>
+      </w:r>
+      <w:r>
+        <w:rPr>
+          <w:rFonts w:hint="eastAsia"/>
+        </w:rPr>
+        <w:t>キー　：　１フレーム単位のフレーム移動</w:t>
+      </w:r>
+    </w:p>
+    <w:p/>
+    <w:p>
+      <w:r>
+        <w:rPr>
+          <w:rFonts w:hint="eastAsia"/>
+        </w:rPr>
+        <w:t>マニピュレータ</w:t>
+      </w:r>
+    </w:p>
+    <w:p>
+      <w:pPr>
         <w:rPr>
           <w:rFonts w:hint="eastAsia"/>
         </w:rPr>
@@ -291,159 +389,17 @@
         <w:rPr>
           <w:rFonts w:hint="eastAsia"/>
         </w:rPr>
-        <w:t>名前に</w:t>
-      </w:r>
-      <w:r>
-        <w:t>R_</w:t>
-      </w:r>
-      <w:r>
-        <w:t xml:space="preserve"> </w:t>
-      </w:r>
-      <w:r>
-        <w:t>Foot</w:t>
-      </w:r>
-      <w:r>
-        <w:rPr>
-          <w:rFonts w:hint="eastAsia"/>
-        </w:rPr>
-        <w:t>または</w:t>
-      </w:r>
-      <w:r>
-        <w:t>Right</w:t>
-      </w:r>
-      <w:r>
-        <w:t xml:space="preserve"> </w:t>
-      </w:r>
-      <w:r>
-        <w:t>Foot</w:t>
-      </w:r>
-      <w:r>
-        <w:rPr>
-          <w:rFonts w:hint="eastAsia"/>
-        </w:rPr>
-        <w:t>を含む</w:t>
-      </w:r>
-    </w:p>
-    <w:p>
-      <w:pPr>
-        <w:ind w:firstLine="840"/>
-      </w:pPr>
-    </w:p>
-    <w:p>
-      <w:pPr>
-        <w:ind w:firstLine="840"/>
-      </w:pPr>
-      <w:r>
-        <w:rPr>
-          <w:rFonts w:hint="eastAsia"/>
-        </w:rPr>
-        <w:t>左右矢印　：　同階層ジョイント選択</w:t>
-      </w:r>
-    </w:p>
-    <w:p>
-      <w:pPr>
-        <w:ind w:firstLine="840"/>
-      </w:pPr>
-    </w:p>
-    <w:p>
-      <w:pPr>
-        <w:ind w:firstLine="840"/>
-      </w:pPr>
-      <w:r>
-        <w:rPr>
-          <w:rFonts w:hint="eastAsia"/>
-        </w:rPr>
-        <w:t>上下矢印　：　親階層ジョイント、子供階層ジョイント選択</w:t>
-      </w:r>
-    </w:p>
-    <w:p>
-      <w:pPr>
-        <w:ind w:firstLine="840"/>
-      </w:pPr>
-    </w:p>
-    <w:p>
-      <w:pPr>
-        <w:ind w:firstLine="840"/>
-      </w:pPr>
-    </w:p>
-    <w:p>
-      <w:r>
-        <w:rPr>
-          <w:rFonts w:hint="eastAsia"/>
-        </w:rPr>
-        <w:t>ジョイント姿勢</w:t>
-      </w:r>
-    </w:p>
-    <w:p>
-      <w:pPr>
-        <w:ind w:firstLine="840"/>
-      </w:pPr>
-      <w:r>
-        <w:rPr>
-          <w:rFonts w:hint="eastAsia"/>
-        </w:rPr>
-        <w:t>マウスホイール＋Tキー　：　ジョイントツイスト</w:t>
-      </w:r>
-    </w:p>
-    <w:p>
-      <w:pPr>
-        <w:ind w:firstLine="840"/>
-      </w:pPr>
-    </w:p>
-    <w:p>
-      <w:pPr>
-        <w:rPr>
-          <w:rFonts w:hint="eastAsia"/>
-        </w:rPr>
-      </w:pPr>
-    </w:p>
-    <w:p>
-      <w:r>
-        <w:rPr>
-          <w:rFonts w:hint="eastAsia"/>
-        </w:rPr>
-        <w:t>タイムライン</w:t>
-      </w:r>
-    </w:p>
-    <w:p>
-      <w:r>
-        <w:tab/>
-      </w:r>
-      <w:r>
-        <w:rPr>
-          <w:rFonts w:hint="eastAsia"/>
-        </w:rPr>
-        <w:t>マウスホイール＋</w:t>
-      </w:r>
-      <w:r>
-        <w:t>Ctrl</w:t>
-      </w:r>
-      <w:r>
-        <w:rPr>
-          <w:rFonts w:hint="eastAsia"/>
-        </w:rPr>
-        <w:t>キー　：　１フレーム単位のフレーム移動</w:t>
-      </w:r>
-    </w:p>
-    <w:p/>
-    <w:p>
-      <w:pPr>
-        <w:rPr>
-          <w:rFonts w:hint="eastAsia"/>
-        </w:rPr>
-      </w:pPr>
-    </w:p>
-    <w:p>
-      <w:pPr>
-        <w:ind w:firstLine="840"/>
-      </w:pPr>
-    </w:p>
-    <w:p>
-      <w:pPr>
-        <w:ind w:firstLine="840"/>
-        <w:rPr>
-          <w:rFonts w:hint="eastAsia"/>
-        </w:rPr>
+        <w:t>Sを押しながらマウス右ドラッグ　：　マニピュレータ表示倍率変更</w:t>
+      </w:r>
+    </w:p>
+    <w:p>
+      <w:pPr>
+        <w:ind w:firstLine="840"/>
+      </w:pPr>
+    </w:p>
+    <w:p>
+      <w:pPr>
+        <w:ind w:firstLine="840"/>
       </w:pPr>
     </w:p>
     <w:sectPr>

</xml_diff>